<commit_message>
Se termino el curso de Angular Componentes y Servicios
</commit_message>
<xml_diff>
--- a/Cursos/Escuelas/Frontend con Angular/2- Angular, componentes y servicios/Comandos.docx
+++ b/Cursos/Escuelas/Frontend con Angular/2- Angular, componentes y servicios/Comandos.docx
@@ -277,7 +277,28 @@
               <w:rPr>
                 <w:lang w:val="es-AR"/>
               </w:rPr>
-              <w:t>Angular utiliza por defecto el puerto 4200. Si quieres utilizar otro, podemos ejecutar este comando.</w:t>
+              <w:t xml:space="preserve">Angular utiliza por defecto el puerto </w:t>
+            </w:r>
+            <w:r>
+              <w:rPr>
+                <w:b/>
+                <w:lang w:val="es-AR"/>
+              </w:rPr>
+              <w:t>4200</w:t>
+            </w:r>
+            <w:r>
+              <w:rPr>
+                <w:lang w:val="es-AR"/>
+              </w:rPr>
+              <w:t>. Si quieres utilizar otro, pod</w:t>
+            </w:r>
+            <w:bookmarkStart w:id="0" w:name="_GoBack"/>
+            <w:bookmarkEnd w:id="0"/>
+            <w:r>
+              <w:rPr>
+                <w:lang w:val="es-AR"/>
+              </w:rPr>
+              <w:t>emos ejecutar este comando.</w:t>
             </w:r>
           </w:p>
         </w:tc>
@@ -452,13 +473,11 @@
             <w:pPr>
               <w:rPr>
                 <w:b w:val="0"/>
-                <w:lang w:val="es-AR"/>
-              </w:rPr>
-            </w:pPr>
-            <w:r>
-              <w:rPr>
-                <w:b w:val="0"/>
-                <w:lang w:val="es-AR"/>
+              </w:rPr>
+            </w:pPr>
+            <w:r>
+              <w:rPr>
+                <w:b w:val="0"/>
               </w:rPr>
               <w:t>ng generate component &lt;name-component&gt;</w:t>
             </w:r>
@@ -499,22 +518,13 @@
             <w:pPr>
               <w:rPr>
                 <w:b w:val="0"/>
-                <w:lang w:val="es-AR"/>
-              </w:rPr>
-            </w:pPr>
-            <w:r>
-              <w:rPr>
-                <w:b w:val="0"/>
-                <w:lang w:val="es-AR"/>
-              </w:rPr>
-              <w:t xml:space="preserve">ng g c </w:t>
-            </w:r>
-            <w:r>
-              <w:rPr>
-                <w:b w:val="0"/>
-                <w:lang w:val="es-AR"/>
-              </w:rPr>
-              <w:t>&lt;name-component&gt;</w:t>
+              </w:rPr>
+            </w:pPr>
+            <w:r>
+              <w:rPr>
+                <w:b w:val="0"/>
+              </w:rPr>
+              <w:t>ng g c &lt;name-component&gt;</w:t>
             </w:r>
           </w:p>
         </w:tc>
@@ -571,19 +581,7 @@
               <w:rPr>
                 <w:b w:val="0"/>
               </w:rPr>
-              <w:t>ng g c components/</w:t>
-            </w:r>
-            <w:r>
-              <w:rPr>
-                <w:b w:val="0"/>
-              </w:rPr>
-              <w:t>&lt;name-component&gt;</w:t>
-            </w:r>
-            <w:r>
-              <w:rPr>
-                <w:b w:val="0"/>
-              </w:rPr>
-              <w:t xml:space="preserve"> --skip-tests -is</w:t>
+              <w:t>ng g c components/&lt;name-component&gt; --skip-tests -is</w:t>
             </w:r>
           </w:p>
         </w:tc>
@@ -634,15 +632,7 @@
               <w:rPr>
                 <w:lang w:val="es-ES"/>
               </w:rPr>
-              <w:t>) y sin arc</w:t>
-            </w:r>
-            <w:bookmarkStart w:id="0" w:name="_GoBack"/>
-            <w:bookmarkEnd w:id="0"/>
-            <w:r>
-              <w:rPr>
-                <w:lang w:val="es-ES"/>
-              </w:rPr>
-              <w:t>hivos de test</w:t>
+              <w:t>) y sin archivos de test</w:t>
             </w:r>
             <w:r>
               <w:rPr>
@@ -690,6 +680,13 @@
                 <w:lang w:val="es-ES"/>
               </w:rPr>
             </w:pPr>
+            <w:r>
+              <w:rPr>
+                <w:b w:val="0"/>
+                <w:lang w:val="es-ES"/>
+              </w:rPr>
+              <w:t>ng generate service &lt;nombre-service&gt;</w:t>
+            </w:r>
           </w:p>
         </w:tc>
         <w:tc>
@@ -704,6 +701,12 @@
                 <w:lang w:val="es-ES"/>
               </w:rPr>
             </w:pPr>
+            <w:r>
+              <w:rPr>
+                <w:lang w:val="es-ES"/>
+              </w:rPr>
+              <w:t>Nos permite crear un servicio.</w:t>
+            </w:r>
           </w:p>
         </w:tc>
       </w:tr>
@@ -724,6 +727,13 @@
                 <w:lang w:val="es-ES"/>
               </w:rPr>
             </w:pPr>
+            <w:r>
+              <w:rPr>
+                <w:b w:val="0"/>
+                <w:lang w:val="es-ES"/>
+              </w:rPr>
+              <w:t>ng g s &lt;nombre-service&gt;</w:t>
+            </w:r>
           </w:p>
         </w:tc>
         <w:tc>
@@ -738,6 +748,12 @@
                 <w:lang w:val="es-ES"/>
               </w:rPr>
             </w:pPr>
+            <w:r>
+              <w:rPr>
+                <w:lang w:val="es-ES"/>
+              </w:rPr>
+              <w:t>Forma reducida para crear un servicio.</w:t>
+            </w:r>
           </w:p>
         </w:tc>
       </w:tr>
@@ -756,9 +772,26 @@
             <w:pPr>
               <w:rPr>
                 <w:b w:val="0"/>
-                <w:lang w:val="es-ES"/>
-              </w:rPr>
-            </w:pPr>
+              </w:rPr>
+            </w:pPr>
+            <w:r>
+              <w:rPr>
+                <w:b w:val="0"/>
+              </w:rPr>
+              <w:t xml:space="preserve">ng </w:t>
+            </w:r>
+            <w:r>
+              <w:rPr>
+                <w:b w:val="0"/>
+              </w:rPr>
+              <w:t>generate pipe</w:t>
+            </w:r>
+            <w:r>
+              <w:rPr>
+                <w:b w:val="0"/>
+              </w:rPr>
+              <w:t xml:space="preserve"> &lt;name-pipe&gt;</w:t>
+            </w:r>
           </w:p>
         </w:tc>
         <w:tc>
@@ -773,6 +806,18 @@
                 <w:lang w:val="es-ES"/>
               </w:rPr>
             </w:pPr>
+            <w:r>
+              <w:rPr>
+                <w:lang w:val="es-ES"/>
+              </w:rPr>
+              <w:t xml:space="preserve">Nos permite crear un nuevo </w:t>
+            </w:r>
+            <w:r>
+              <w:rPr>
+                <w:lang w:val="es-ES"/>
+              </w:rPr>
+              <w:t>Pipe.</w:t>
+            </w:r>
           </w:p>
         </w:tc>
       </w:tr>
@@ -790,9 +835,14 @@
             <w:pPr>
               <w:rPr>
                 <w:b w:val="0"/>
-                <w:lang w:val="es-ES"/>
-              </w:rPr>
-            </w:pPr>
+              </w:rPr>
+            </w:pPr>
+            <w:r>
+              <w:rPr>
+                <w:b w:val="0"/>
+              </w:rPr>
+              <w:t>ng g p &lt;name-pipe&gt;</w:t>
+            </w:r>
           </w:p>
         </w:tc>
         <w:tc>
@@ -807,6 +857,18 @@
                 <w:lang w:val="es-ES"/>
               </w:rPr>
             </w:pPr>
+            <w:r>
+              <w:rPr>
+                <w:lang w:val="es-ES"/>
+              </w:rPr>
+              <w:t xml:space="preserve">Versión reducida para generar un </w:t>
+            </w:r>
+            <w:r>
+              <w:rPr>
+                <w:lang w:val="es-ES"/>
+              </w:rPr>
+              <w:t>Pipe.</w:t>
+            </w:r>
           </w:p>
         </w:tc>
       </w:tr>
@@ -828,6 +890,34 @@
                 <w:lang w:val="es-ES"/>
               </w:rPr>
             </w:pPr>
+            <w:r>
+              <w:rPr>
+                <w:b w:val="0"/>
+                <w:lang w:val="es-ES"/>
+              </w:rPr>
+              <w:t xml:space="preserve">ng generate directive </w:t>
+            </w:r>
+            <w:r>
+              <w:rPr>
+                <w:b w:val="0"/>
+                <w:lang w:val="es-ES"/>
+              </w:rPr>
+              <w:t>&lt;</w:t>
+            </w:r>
+            <w:r>
+              <w:rPr>
+                <w:b w:val="0"/>
+                <w:lang w:val="es-ES"/>
+              </w:rPr>
+              <w:t>nombre-directive</w:t>
+            </w:r>
+            <w:r>
+              <w:rPr>
+                <w:b w:val="0"/>
+                <w:lang w:val="es-ES"/>
+              </w:rPr>
+              <w:t>&gt;</w:t>
+            </w:r>
           </w:p>
         </w:tc>
         <w:tc>
@@ -842,6 +932,12 @@
                 <w:lang w:val="es-ES"/>
               </w:rPr>
             </w:pPr>
+            <w:r>
+              <w:rPr>
+                <w:lang w:val="es-ES"/>
+              </w:rPr>
+              <w:t>Nos permite crear una directiva.</w:t>
+            </w:r>
           </w:p>
         </w:tc>
       </w:tr>
@@ -862,6 +958,34 @@
                 <w:lang w:val="es-ES"/>
               </w:rPr>
             </w:pPr>
+            <w:r>
+              <w:rPr>
+                <w:b w:val="0"/>
+                <w:lang w:val="es-ES"/>
+              </w:rPr>
+              <w:t xml:space="preserve">ng g d </w:t>
+            </w:r>
+            <w:r>
+              <w:rPr>
+                <w:b w:val="0"/>
+                <w:lang w:val="es-ES"/>
+              </w:rPr>
+              <w:t>&lt;</w:t>
+            </w:r>
+            <w:r>
+              <w:rPr>
+                <w:b w:val="0"/>
+                <w:lang w:val="es-ES"/>
+              </w:rPr>
+              <w:t>nombre-directive</w:t>
+            </w:r>
+            <w:r>
+              <w:rPr>
+                <w:b w:val="0"/>
+                <w:lang w:val="es-ES"/>
+              </w:rPr>
+              <w:t>&gt;</w:t>
+            </w:r>
           </w:p>
         </w:tc>
         <w:tc>
@@ -876,6 +1000,12 @@
                 <w:lang w:val="es-ES"/>
               </w:rPr>
             </w:pPr>
+            <w:r>
+              <w:rPr>
+                <w:lang w:val="es-ES"/>
+              </w:rPr>
+              <w:t>Versión reducida para crear una directiva.</w:t>
+            </w:r>
           </w:p>
         </w:tc>
       </w:tr>
@@ -897,6 +1027,37 @@
                 <w:lang w:val="es-ES"/>
               </w:rPr>
             </w:pPr>
+            <w:r>
+              <w:rPr>
+                <w:b w:val="0"/>
+                <w:lang w:val="es-ES"/>
+              </w:rPr>
+              <w:t>ng add</w:t>
+            </w:r>
+            <w:r>
+              <w:rPr>
+                <w:b w:val="0"/>
+                <w:lang w:val="es-ES"/>
+              </w:rPr>
+              <w:t xml:space="preserve"> &lt;name-</w:t>
+            </w:r>
+            <w:r>
+              <w:t xml:space="preserve"> </w:t>
+            </w:r>
+            <w:r>
+              <w:rPr>
+                <w:b w:val="0"/>
+                <w:lang w:val="es-ES"/>
+              </w:rPr>
+              <w:t>package</w:t>
+            </w:r>
+            <w:r>
+              <w:rPr>
+                <w:b w:val="0"/>
+                <w:lang w:val="es-ES"/>
+              </w:rPr>
+              <w:t>&gt;</w:t>
+            </w:r>
           </w:p>
         </w:tc>
         <w:tc>
@@ -911,6 +1072,18 @@
                 <w:lang w:val="es-ES"/>
               </w:rPr>
             </w:pPr>
+            <w:r>
+              <w:rPr>
+                <w:lang w:val="es-ES"/>
+              </w:rPr>
+              <w:t xml:space="preserve">Nos permite </w:t>
+            </w:r>
+            <w:r>
+              <w:rPr>
+                <w:lang w:val="es-ES"/>
+              </w:rPr>
+              <w:t>agregar características o funcionalidades adicionales a un proyecto.</w:t>
+            </w:r>
           </w:p>
         </w:tc>
       </w:tr>
@@ -931,6 +1104,13 @@
                 <w:lang w:val="es-ES"/>
               </w:rPr>
             </w:pPr>
+            <w:r>
+              <w:rPr>
+                <w:b w:val="0"/>
+                <w:lang w:val="es-ES"/>
+              </w:rPr>
+              <w:t>ng lint</w:t>
+            </w:r>
           </w:p>
         </w:tc>
         <w:tc>
@@ -945,420 +1125,12 @@
                 <w:lang w:val="es-ES"/>
               </w:rPr>
             </w:pPr>
-          </w:p>
-        </w:tc>
-      </w:tr>
-      <w:tr>
-        <w:trPr>
-          <w:cnfStyle w:val="000000100000" w:firstRow="0" w:lastRow="0" w:firstColumn="0" w:lastColumn="0" w:oddVBand="0" w:evenVBand="0" w:oddHBand="1" w:evenHBand="0" w:firstRowFirstColumn="0" w:firstRowLastColumn="0" w:lastRowFirstColumn="0" w:lastRowLastColumn="0"/>
-          <w:trHeight w:val="85"/>
-        </w:trPr>
-        <w:tc>
-          <w:tcPr>
-            <w:cnfStyle w:val="001000000000" w:firstRow="0" w:lastRow="0" w:firstColumn="1" w:lastColumn="0" w:oddVBand="0" w:evenVBand="0" w:oddHBand="0" w:evenHBand="0" w:firstRowFirstColumn="0" w:firstRowLastColumn="0" w:lastRowFirstColumn="0" w:lastRowLastColumn="0"/>
-            <w:tcW w:w="4414" w:type="dxa"/>
-            <w:vAlign w:val="center"/>
-          </w:tcPr>
-          <w:p>
-            <w:pPr>
-              <w:rPr>
-                <w:b w:val="0"/>
-                <w:lang w:val="es-ES"/>
-              </w:rPr>
-            </w:pPr>
-          </w:p>
-        </w:tc>
-        <w:tc>
-          <w:tcPr>
-            <w:tcW w:w="4414" w:type="dxa"/>
-            <w:vAlign w:val="center"/>
-          </w:tcPr>
-          <w:p>
-            <w:pPr>
-              <w:cnfStyle w:val="000000100000" w:firstRow="0" w:lastRow="0" w:firstColumn="0" w:lastColumn="0" w:oddVBand="0" w:evenVBand="0" w:oddHBand="1" w:evenHBand="0" w:firstRowFirstColumn="0" w:firstRowLastColumn="0" w:lastRowFirstColumn="0" w:lastRowLastColumn="0"/>
-              <w:rPr>
-                <w:lang w:val="es-ES"/>
-              </w:rPr>
-            </w:pPr>
-          </w:p>
-        </w:tc>
-      </w:tr>
-      <w:tr>
-        <w:trPr>
-          <w:trHeight w:val="85"/>
-        </w:trPr>
-        <w:tc>
-          <w:tcPr>
-            <w:cnfStyle w:val="001000000000" w:firstRow="0" w:lastRow="0" w:firstColumn="1" w:lastColumn="0" w:oddVBand="0" w:evenVBand="0" w:oddHBand="0" w:evenHBand="0" w:firstRowFirstColumn="0" w:firstRowLastColumn="0" w:lastRowFirstColumn="0" w:lastRowLastColumn="0"/>
-            <w:tcW w:w="4414" w:type="dxa"/>
-            <w:vAlign w:val="center"/>
-          </w:tcPr>
-          <w:p>
-            <w:pPr>
-              <w:rPr>
-                <w:b w:val="0"/>
-                <w:lang w:val="es-ES"/>
-              </w:rPr>
-            </w:pPr>
-          </w:p>
-        </w:tc>
-        <w:tc>
-          <w:tcPr>
-            <w:tcW w:w="4414" w:type="dxa"/>
-            <w:vAlign w:val="center"/>
-          </w:tcPr>
-          <w:p>
-            <w:pPr>
-              <w:cnfStyle w:val="000000000000" w:firstRow="0" w:lastRow="0" w:firstColumn="0" w:lastColumn="0" w:oddVBand="0" w:evenVBand="0" w:oddHBand="0" w:evenHBand="0" w:firstRowFirstColumn="0" w:firstRowLastColumn="0" w:lastRowFirstColumn="0" w:lastRowLastColumn="0"/>
-              <w:rPr>
-                <w:lang w:val="es-ES"/>
-              </w:rPr>
-            </w:pPr>
-          </w:p>
-        </w:tc>
-      </w:tr>
-      <w:tr>
-        <w:trPr>
-          <w:cnfStyle w:val="000000100000" w:firstRow="0" w:lastRow="0" w:firstColumn="0" w:lastColumn="0" w:oddVBand="0" w:evenVBand="0" w:oddHBand="1" w:evenHBand="0" w:firstRowFirstColumn="0" w:firstRowLastColumn="0" w:lastRowFirstColumn="0" w:lastRowLastColumn="0"/>
-          <w:trHeight w:val="85"/>
-        </w:trPr>
-        <w:tc>
-          <w:tcPr>
-            <w:cnfStyle w:val="001000000000" w:firstRow="0" w:lastRow="0" w:firstColumn="1" w:lastColumn="0" w:oddVBand="0" w:evenVBand="0" w:oddHBand="0" w:evenHBand="0" w:firstRowFirstColumn="0" w:firstRowLastColumn="0" w:lastRowFirstColumn="0" w:lastRowLastColumn="0"/>
-            <w:tcW w:w="4414" w:type="dxa"/>
-            <w:vAlign w:val="center"/>
-          </w:tcPr>
-          <w:p>
-            <w:pPr>
-              <w:rPr>
-                <w:b w:val="0"/>
-                <w:lang w:val="es-ES"/>
-              </w:rPr>
-            </w:pPr>
-          </w:p>
-        </w:tc>
-        <w:tc>
-          <w:tcPr>
-            <w:tcW w:w="4414" w:type="dxa"/>
-            <w:vAlign w:val="center"/>
-          </w:tcPr>
-          <w:p>
-            <w:pPr>
-              <w:cnfStyle w:val="000000100000" w:firstRow="0" w:lastRow="0" w:firstColumn="0" w:lastColumn="0" w:oddVBand="0" w:evenVBand="0" w:oddHBand="1" w:evenHBand="0" w:firstRowFirstColumn="0" w:firstRowLastColumn="0" w:lastRowFirstColumn="0" w:lastRowLastColumn="0"/>
-              <w:rPr>
-                <w:lang w:val="es-ES"/>
-              </w:rPr>
-            </w:pPr>
-          </w:p>
-        </w:tc>
-      </w:tr>
-      <w:tr>
-        <w:trPr>
-          <w:trHeight w:val="85"/>
-        </w:trPr>
-        <w:tc>
-          <w:tcPr>
-            <w:cnfStyle w:val="001000000000" w:firstRow="0" w:lastRow="0" w:firstColumn="1" w:lastColumn="0" w:oddVBand="0" w:evenVBand="0" w:oddHBand="0" w:evenHBand="0" w:firstRowFirstColumn="0" w:firstRowLastColumn="0" w:lastRowFirstColumn="0" w:lastRowLastColumn="0"/>
-            <w:tcW w:w="4414" w:type="dxa"/>
-            <w:vAlign w:val="center"/>
-          </w:tcPr>
-          <w:p>
-            <w:pPr>
-              <w:rPr>
-                <w:b w:val="0"/>
-                <w:lang w:val="es-ES"/>
-              </w:rPr>
-            </w:pPr>
-          </w:p>
-        </w:tc>
-        <w:tc>
-          <w:tcPr>
-            <w:tcW w:w="4414" w:type="dxa"/>
-            <w:vAlign w:val="center"/>
-          </w:tcPr>
-          <w:p>
-            <w:pPr>
-              <w:cnfStyle w:val="000000000000" w:firstRow="0" w:lastRow="0" w:firstColumn="0" w:lastColumn="0" w:oddVBand="0" w:evenVBand="0" w:oddHBand="0" w:evenHBand="0" w:firstRowFirstColumn="0" w:firstRowLastColumn="0" w:lastRowFirstColumn="0" w:lastRowLastColumn="0"/>
-              <w:rPr>
-                <w:lang w:val="es-ES"/>
-              </w:rPr>
-            </w:pPr>
-          </w:p>
-        </w:tc>
-      </w:tr>
-      <w:tr>
-        <w:trPr>
-          <w:cnfStyle w:val="000000100000" w:firstRow="0" w:lastRow="0" w:firstColumn="0" w:lastColumn="0" w:oddVBand="0" w:evenVBand="0" w:oddHBand="1" w:evenHBand="0" w:firstRowFirstColumn="0" w:firstRowLastColumn="0" w:lastRowFirstColumn="0" w:lastRowLastColumn="0"/>
-          <w:trHeight w:val="85"/>
-        </w:trPr>
-        <w:tc>
-          <w:tcPr>
-            <w:cnfStyle w:val="001000000000" w:firstRow="0" w:lastRow="0" w:firstColumn="1" w:lastColumn="0" w:oddVBand="0" w:evenVBand="0" w:oddHBand="0" w:evenHBand="0" w:firstRowFirstColumn="0" w:firstRowLastColumn="0" w:lastRowFirstColumn="0" w:lastRowLastColumn="0"/>
-            <w:tcW w:w="4414" w:type="dxa"/>
-            <w:vAlign w:val="center"/>
-          </w:tcPr>
-          <w:p>
-            <w:pPr>
-              <w:rPr>
-                <w:b w:val="0"/>
-                <w:lang w:val="es-ES"/>
-              </w:rPr>
-            </w:pPr>
-          </w:p>
-        </w:tc>
-        <w:tc>
-          <w:tcPr>
-            <w:tcW w:w="4414" w:type="dxa"/>
-            <w:vAlign w:val="center"/>
-          </w:tcPr>
-          <w:p>
-            <w:pPr>
-              <w:cnfStyle w:val="000000100000" w:firstRow="0" w:lastRow="0" w:firstColumn="0" w:lastColumn="0" w:oddVBand="0" w:evenVBand="0" w:oddHBand="1" w:evenHBand="0" w:firstRowFirstColumn="0" w:firstRowLastColumn="0" w:lastRowFirstColumn="0" w:lastRowLastColumn="0"/>
-              <w:rPr>
-                <w:lang w:val="es-ES"/>
-              </w:rPr>
-            </w:pPr>
-          </w:p>
-        </w:tc>
-      </w:tr>
-      <w:tr>
-        <w:trPr>
-          <w:trHeight w:val="85"/>
-        </w:trPr>
-        <w:tc>
-          <w:tcPr>
-            <w:cnfStyle w:val="001000000000" w:firstRow="0" w:lastRow="0" w:firstColumn="1" w:lastColumn="0" w:oddVBand="0" w:evenVBand="0" w:oddHBand="0" w:evenHBand="0" w:firstRowFirstColumn="0" w:firstRowLastColumn="0" w:lastRowFirstColumn="0" w:lastRowLastColumn="0"/>
-            <w:tcW w:w="4414" w:type="dxa"/>
-            <w:vAlign w:val="center"/>
-          </w:tcPr>
-          <w:p>
-            <w:pPr>
-              <w:rPr>
-                <w:b w:val="0"/>
-                <w:lang w:val="es-ES"/>
-              </w:rPr>
-            </w:pPr>
-          </w:p>
-        </w:tc>
-        <w:tc>
-          <w:tcPr>
-            <w:tcW w:w="4414" w:type="dxa"/>
-            <w:vAlign w:val="center"/>
-          </w:tcPr>
-          <w:p>
-            <w:pPr>
-              <w:cnfStyle w:val="000000000000" w:firstRow="0" w:lastRow="0" w:firstColumn="0" w:lastColumn="0" w:oddVBand="0" w:evenVBand="0" w:oddHBand="0" w:evenHBand="0" w:firstRowFirstColumn="0" w:firstRowLastColumn="0" w:lastRowFirstColumn="0" w:lastRowLastColumn="0"/>
-              <w:rPr>
-                <w:lang w:val="es-ES"/>
-              </w:rPr>
-            </w:pPr>
-          </w:p>
-        </w:tc>
-      </w:tr>
-      <w:tr>
-        <w:trPr>
-          <w:cnfStyle w:val="000000100000" w:firstRow="0" w:lastRow="0" w:firstColumn="0" w:lastColumn="0" w:oddVBand="0" w:evenVBand="0" w:oddHBand="1" w:evenHBand="0" w:firstRowFirstColumn="0" w:firstRowLastColumn="0" w:lastRowFirstColumn="0" w:lastRowLastColumn="0"/>
-          <w:trHeight w:val="85"/>
-        </w:trPr>
-        <w:tc>
-          <w:tcPr>
-            <w:cnfStyle w:val="001000000000" w:firstRow="0" w:lastRow="0" w:firstColumn="1" w:lastColumn="0" w:oddVBand="0" w:evenVBand="0" w:oddHBand="0" w:evenHBand="0" w:firstRowFirstColumn="0" w:firstRowLastColumn="0" w:lastRowFirstColumn="0" w:lastRowLastColumn="0"/>
-            <w:tcW w:w="4414" w:type="dxa"/>
-            <w:vAlign w:val="center"/>
-          </w:tcPr>
-          <w:p>
-            <w:pPr>
-              <w:rPr>
-                <w:b w:val="0"/>
-                <w:lang w:val="es-ES"/>
-              </w:rPr>
-            </w:pPr>
-          </w:p>
-        </w:tc>
-        <w:tc>
-          <w:tcPr>
-            <w:tcW w:w="4414" w:type="dxa"/>
-            <w:vAlign w:val="center"/>
-          </w:tcPr>
-          <w:p>
-            <w:pPr>
-              <w:cnfStyle w:val="000000100000" w:firstRow="0" w:lastRow="0" w:firstColumn="0" w:lastColumn="0" w:oddVBand="0" w:evenVBand="0" w:oddHBand="1" w:evenHBand="0" w:firstRowFirstColumn="0" w:firstRowLastColumn="0" w:lastRowFirstColumn="0" w:lastRowLastColumn="0"/>
-              <w:rPr>
-                <w:lang w:val="es-ES"/>
-              </w:rPr>
-            </w:pPr>
-          </w:p>
-        </w:tc>
-      </w:tr>
-      <w:tr>
-        <w:trPr>
-          <w:trHeight w:val="85"/>
-        </w:trPr>
-        <w:tc>
-          <w:tcPr>
-            <w:cnfStyle w:val="001000000000" w:firstRow="0" w:lastRow="0" w:firstColumn="1" w:lastColumn="0" w:oddVBand="0" w:evenVBand="0" w:oddHBand="0" w:evenHBand="0" w:firstRowFirstColumn="0" w:firstRowLastColumn="0" w:lastRowFirstColumn="0" w:lastRowLastColumn="0"/>
-            <w:tcW w:w="4414" w:type="dxa"/>
-            <w:vAlign w:val="center"/>
-          </w:tcPr>
-          <w:p>
-            <w:pPr>
-              <w:rPr>
-                <w:b w:val="0"/>
-                <w:lang w:val="es-ES"/>
-              </w:rPr>
-            </w:pPr>
-          </w:p>
-        </w:tc>
-        <w:tc>
-          <w:tcPr>
-            <w:tcW w:w="4414" w:type="dxa"/>
-            <w:vAlign w:val="center"/>
-          </w:tcPr>
-          <w:p>
-            <w:pPr>
-              <w:cnfStyle w:val="000000000000" w:firstRow="0" w:lastRow="0" w:firstColumn="0" w:lastColumn="0" w:oddVBand="0" w:evenVBand="0" w:oddHBand="0" w:evenHBand="0" w:firstRowFirstColumn="0" w:firstRowLastColumn="0" w:lastRowFirstColumn="0" w:lastRowLastColumn="0"/>
-              <w:rPr>
-                <w:lang w:val="es-ES"/>
-              </w:rPr>
-            </w:pPr>
-          </w:p>
-        </w:tc>
-      </w:tr>
-      <w:tr>
-        <w:trPr>
-          <w:cnfStyle w:val="000000100000" w:firstRow="0" w:lastRow="0" w:firstColumn="0" w:lastColumn="0" w:oddVBand="0" w:evenVBand="0" w:oddHBand="1" w:evenHBand="0" w:firstRowFirstColumn="0" w:firstRowLastColumn="0" w:lastRowFirstColumn="0" w:lastRowLastColumn="0"/>
-          <w:trHeight w:val="85"/>
-        </w:trPr>
-        <w:tc>
-          <w:tcPr>
-            <w:cnfStyle w:val="001000000000" w:firstRow="0" w:lastRow="0" w:firstColumn="1" w:lastColumn="0" w:oddVBand="0" w:evenVBand="0" w:oddHBand="0" w:evenHBand="0" w:firstRowFirstColumn="0" w:firstRowLastColumn="0" w:lastRowFirstColumn="0" w:lastRowLastColumn="0"/>
-            <w:tcW w:w="4414" w:type="dxa"/>
-            <w:vAlign w:val="center"/>
-          </w:tcPr>
-          <w:p>
-            <w:pPr>
-              <w:rPr>
-                <w:b w:val="0"/>
-                <w:lang w:val="es-ES"/>
-              </w:rPr>
-            </w:pPr>
-          </w:p>
-        </w:tc>
-        <w:tc>
-          <w:tcPr>
-            <w:tcW w:w="4414" w:type="dxa"/>
-            <w:vAlign w:val="center"/>
-          </w:tcPr>
-          <w:p>
-            <w:pPr>
-              <w:cnfStyle w:val="000000100000" w:firstRow="0" w:lastRow="0" w:firstColumn="0" w:lastColumn="0" w:oddVBand="0" w:evenVBand="0" w:oddHBand="1" w:evenHBand="0" w:firstRowFirstColumn="0" w:firstRowLastColumn="0" w:lastRowFirstColumn="0" w:lastRowLastColumn="0"/>
-              <w:rPr>
-                <w:lang w:val="es-ES"/>
-              </w:rPr>
-            </w:pPr>
-          </w:p>
-        </w:tc>
-      </w:tr>
-      <w:tr>
-        <w:trPr>
-          <w:trHeight w:val="85"/>
-        </w:trPr>
-        <w:tc>
-          <w:tcPr>
-            <w:cnfStyle w:val="001000000000" w:firstRow="0" w:lastRow="0" w:firstColumn="1" w:lastColumn="0" w:oddVBand="0" w:evenVBand="0" w:oddHBand="0" w:evenHBand="0" w:firstRowFirstColumn="0" w:firstRowLastColumn="0" w:lastRowFirstColumn="0" w:lastRowLastColumn="0"/>
-            <w:tcW w:w="4414" w:type="dxa"/>
-            <w:vAlign w:val="center"/>
-          </w:tcPr>
-          <w:p>
-            <w:pPr>
-              <w:rPr>
-                <w:b w:val="0"/>
-                <w:lang w:val="es-ES"/>
-              </w:rPr>
-            </w:pPr>
-          </w:p>
-        </w:tc>
-        <w:tc>
-          <w:tcPr>
-            <w:tcW w:w="4414" w:type="dxa"/>
-            <w:vAlign w:val="center"/>
-          </w:tcPr>
-          <w:p>
-            <w:pPr>
-              <w:cnfStyle w:val="000000000000" w:firstRow="0" w:lastRow="0" w:firstColumn="0" w:lastColumn="0" w:oddVBand="0" w:evenVBand="0" w:oddHBand="0" w:evenHBand="0" w:firstRowFirstColumn="0" w:firstRowLastColumn="0" w:lastRowFirstColumn="0" w:lastRowLastColumn="0"/>
-              <w:rPr>
-                <w:lang w:val="es-ES"/>
-              </w:rPr>
-            </w:pPr>
-          </w:p>
-        </w:tc>
-      </w:tr>
-      <w:tr>
-        <w:trPr>
-          <w:cnfStyle w:val="000000100000" w:firstRow="0" w:lastRow="0" w:firstColumn="0" w:lastColumn="0" w:oddVBand="0" w:evenVBand="0" w:oddHBand="1" w:evenHBand="0" w:firstRowFirstColumn="0" w:firstRowLastColumn="0" w:lastRowFirstColumn="0" w:lastRowLastColumn="0"/>
-          <w:trHeight w:val="85"/>
-        </w:trPr>
-        <w:tc>
-          <w:tcPr>
-            <w:cnfStyle w:val="001000000000" w:firstRow="0" w:lastRow="0" w:firstColumn="1" w:lastColumn="0" w:oddVBand="0" w:evenVBand="0" w:oddHBand="0" w:evenHBand="0" w:firstRowFirstColumn="0" w:firstRowLastColumn="0" w:lastRowFirstColumn="0" w:lastRowLastColumn="0"/>
-            <w:tcW w:w="4414" w:type="dxa"/>
-            <w:vAlign w:val="center"/>
-          </w:tcPr>
-          <w:p>
-            <w:pPr>
-              <w:rPr>
-                <w:b w:val="0"/>
-                <w:lang w:val="es-ES"/>
-              </w:rPr>
-            </w:pPr>
-          </w:p>
-        </w:tc>
-        <w:tc>
-          <w:tcPr>
-            <w:tcW w:w="4414" w:type="dxa"/>
-            <w:vAlign w:val="center"/>
-          </w:tcPr>
-          <w:p>
-            <w:pPr>
-              <w:cnfStyle w:val="000000100000" w:firstRow="0" w:lastRow="0" w:firstColumn="0" w:lastColumn="0" w:oddVBand="0" w:evenVBand="0" w:oddHBand="1" w:evenHBand="0" w:firstRowFirstColumn="0" w:firstRowLastColumn="0" w:lastRowFirstColumn="0" w:lastRowLastColumn="0"/>
-              <w:rPr>
-                <w:lang w:val="es-ES"/>
-              </w:rPr>
-            </w:pPr>
-          </w:p>
-        </w:tc>
-      </w:tr>
-      <w:tr>
-        <w:trPr>
-          <w:trHeight w:val="85"/>
-        </w:trPr>
-        <w:tc>
-          <w:tcPr>
-            <w:cnfStyle w:val="001000000000" w:firstRow="0" w:lastRow="0" w:firstColumn="1" w:lastColumn="0" w:oddVBand="0" w:evenVBand="0" w:oddHBand="0" w:evenHBand="0" w:firstRowFirstColumn="0" w:firstRowLastColumn="0" w:lastRowFirstColumn="0" w:lastRowLastColumn="0"/>
-            <w:tcW w:w="4414" w:type="dxa"/>
-            <w:vAlign w:val="center"/>
-          </w:tcPr>
-          <w:p>
-            <w:pPr>
-              <w:rPr>
-                <w:b w:val="0"/>
-                <w:lang w:val="es-ES"/>
-              </w:rPr>
-            </w:pPr>
-          </w:p>
-        </w:tc>
-        <w:tc>
-          <w:tcPr>
-            <w:tcW w:w="4414" w:type="dxa"/>
-            <w:vAlign w:val="center"/>
-          </w:tcPr>
-          <w:p>
-            <w:pPr>
-              <w:cnfStyle w:val="000000000000" w:firstRow="0" w:lastRow="0" w:firstColumn="0" w:lastColumn="0" w:oddVBand="0" w:evenVBand="0" w:oddHBand="0" w:evenHBand="0" w:firstRowFirstColumn="0" w:firstRowLastColumn="0" w:lastRowFirstColumn="0" w:lastRowLastColumn="0"/>
-              <w:rPr>
-                <w:lang w:val="es-ES"/>
-              </w:rPr>
-            </w:pPr>
+            <w:r>
+              <w:rPr>
+                <w:lang w:val="es-ES"/>
+              </w:rPr>
+              <w:t>Nos permite correr el linter.</w:t>
+            </w:r>
           </w:p>
         </w:tc>
       </w:tr>

</xml_diff>